<commit_message>
Added calibration_run Changed sign of k1
</commit_message>
<xml_diff>
--- a/build-notes/notes.docx
+++ b/build-notes/notes.docx
@@ -158,6 +158,11 @@
         <w:t>Qopenmp</w:t>
       </w:r>
       <w:proofErr w:type="spellEnd"/>
+      <w:r>
+        <w:t xml:space="preserve"> /heap-arrays</w:t>
+      </w:r>
+      <w:bookmarkStart w:id="0" w:name="_GoBack"/>
+      <w:bookmarkEnd w:id="0"/>
     </w:p>
     <w:p>
       <w:r>
@@ -184,10 +189,7 @@
     </w:p>
     <w:p>
       <w:r>
-        <w:t>Linker &gt; Input &gt;</w:t>
-      </w:r>
-      <w:r>
-        <w:t xml:space="preserve"> Ignore Specific Library </w:t>
+        <w:t xml:space="preserve">Linker &gt; Input &gt; Ignore Specific Library </w:t>
       </w:r>
       <w:r>
         <w:rPr>
@@ -241,10 +243,7 @@
       </w:r>
       <w:proofErr w:type="gramEnd"/>
       <w:r>
-        <w:t xml:space="preserve"> release\tropho3D-abm.dll C</w:t>
-      </w:r>
-      <w:r>
-        <w:t>:\bin</w:t>
+        <w:t xml:space="preserve"> release\tropho3D-abm.dll C:\bin</w:t>
       </w:r>
     </w:p>
     <w:p>
@@ -254,10 +253,7 @@
       </w:r>
       <w:proofErr w:type="gramEnd"/>
       <w:r>
-        <w:t xml:space="preserve"> release\tropho3D-abm.lib C</w:t>
-      </w:r>
-      <w:r>
-        <w:t>:\bin</w:t>
+        <w:t xml:space="preserve"> release\tropho3D-abm.lib C:\bin</w:t>
       </w:r>
     </w:p>
     <w:p>
@@ -370,10 +366,7 @@
         <w:t>Use tropho3D-abm.cbp</w:t>
       </w:r>
     </w:p>
-    <w:p>
-      <w:bookmarkStart w:id="0" w:name="_GoBack"/>
-      <w:bookmarkEnd w:id="0"/>
-    </w:p>
+    <w:p/>
     <w:p/>
     <w:p/>
     <w:sectPr>

</xml_diff>